<commit_message>
Adding section about linking and modifying workflow tagging
</commit_message>
<xml_diff>
--- a/documentation/BiAr_Manual.docx
+++ b/documentation/BiAr_Manual.docx
@@ -61,7 +61,13 @@
         <w:rPr>
           <w:rFonts w:cs="Times New Roman"/>
         </w:rPr>
-        <w:t xml:space="preserve"> updated: </w:t>
+        <w:t xml:space="preserve"> updated:</w:t>
+      </w:r>
+      <w:r>
+        <w:rPr>
+          <w:rFonts w:cs="Times New Roman"/>
+        </w:rPr>
+        <w:t xml:space="preserve"> </w:t>
       </w:r>
       <w:r>
         <w:rPr>
@@ -73,7 +79,7 @@
         <w:rPr>
           <w:rFonts w:cs="Times New Roman"/>
         </w:rPr>
-        <w:instrText xml:space="preserve"> TIME \@ "M/d/yy" </w:instrText>
+        <w:instrText xml:space="preserve"> SAVEDATE \@ "d MMMM yyyy" \* MERGEFORMAT </w:instrText>
       </w:r>
       <w:r>
         <w:rPr>
@@ -86,7 +92,7 @@
           <w:rFonts w:cs="Times New Roman"/>
           <w:noProof/>
         </w:rPr>
-        <w:t>2/15/18</w:t>
+        <w:t>5 July 2018</w:t>
       </w:r>
       <w:r>
         <w:rPr>
@@ -129,12 +135,14 @@
       <w:pPr>
         <w:pStyle w:val="berschrift1"/>
       </w:pPr>
+      <w:bookmarkStart w:id="0" w:name="_Ref392426075"/>
       <w:r>
         <w:t>M</w:t>
       </w:r>
       <w:r>
         <w:t>otivation</w:t>
       </w:r>
+      <w:bookmarkEnd w:id="0"/>
     </w:p>
     <w:p>
       <w:pPr>
@@ -461,7 +469,7 @@
           <w:lang w:val="de-DE" w:eastAsia="de-DE"/>
         </w:rPr>
         <w:drawing>
-          <wp:inline distT="0" distB="0" distL="0" distR="0" wp14:anchorId="355CA800" wp14:editId="3C5F3C54">
+          <wp:inline distT="0" distB="0" distL="0" distR="0" wp14:anchorId="7738F099" wp14:editId="5E7324AD">
             <wp:extent cx="5035550" cy="2791877"/>
             <wp:effectExtent l="0" t="0" r="0" b="2540"/>
             <wp:docPr id="3" name="Bild 1"/>
@@ -559,7 +567,6 @@
         <w:rPr>
           <w:lang w:eastAsia="de-DE"/>
         </w:rPr>
-        <w:lastRenderedPageBreak/>
         <w:t>Technicalities</w:t>
       </w:r>
     </w:p>
@@ -638,21 +645,7 @@
         <w:rPr>
           <w:rFonts w:cs="Times New Roman"/>
         </w:rPr>
-        <w:t>, a widespread and easy-</w:t>
-      </w:r>
-      <w:proofErr w:type="gramStart"/>
-      <w:r>
-        <w:rPr>
-          <w:rFonts w:cs="Times New Roman"/>
-        </w:rPr>
-        <w:t>to</w:t>
-      </w:r>
-      <w:proofErr w:type="gramEnd"/>
-      <w:r>
-        <w:rPr>
-          <w:rFonts w:cs="Times New Roman"/>
-        </w:rPr>
-        <w:t>-use open-</w:t>
+        <w:t>, a widespread and easy-to-use open-</w:t>
       </w:r>
       <w:r>
         <w:rPr>
@@ -769,7 +762,7 @@
           <w:lang w:val="de-DE" w:eastAsia="de-DE"/>
         </w:rPr>
         <w:drawing>
-          <wp:inline distT="0" distB="0" distL="0" distR="0" wp14:anchorId="7F1F3EEF" wp14:editId="28582875">
+          <wp:inline distT="0" distB="0" distL="0" distR="0" wp14:anchorId="0252EDDF" wp14:editId="427C4281">
             <wp:extent cx="5035550" cy="3570283"/>
             <wp:effectExtent l="0" t="0" r="0" b="11430"/>
             <wp:docPr id="6" name="Bild 2"/>
@@ -859,7 +852,7 @@
           <w:lang w:val="de-DE" w:eastAsia="de-DE"/>
         </w:rPr>
         <w:drawing>
-          <wp:inline distT="0" distB="0" distL="0" distR="0" wp14:anchorId="39BDB202" wp14:editId="11F660F1">
+          <wp:inline distT="0" distB="0" distL="0" distR="0" wp14:anchorId="34101513" wp14:editId="68054BF2">
             <wp:extent cx="5035550" cy="3546727"/>
             <wp:effectExtent l="0" t="0" r="0" b="9525"/>
             <wp:docPr id="8" name="Bild 2"/>
@@ -1050,7 +1043,7 @@
           <w:lang w:val="de-DE" w:eastAsia="de-DE"/>
         </w:rPr>
         <w:drawing>
-          <wp:inline distT="0" distB="0" distL="0" distR="0" wp14:anchorId="6BFA9F8E" wp14:editId="08C7ECE5">
+          <wp:inline distT="0" distB="0" distL="0" distR="0" wp14:anchorId="2E3F7F26" wp14:editId="54FD8E6C">
             <wp:extent cx="292036" cy="139805"/>
             <wp:effectExtent l="0" t="0" r="0" b="0"/>
             <wp:docPr id="1" name="Bild 1"/>
@@ -1125,7 +1118,7 @@
           <w:lang w:val="de-DE" w:eastAsia="de-DE"/>
         </w:rPr>
         <w:drawing>
-          <wp:inline distT="0" distB="0" distL="0" distR="0" wp14:anchorId="78D7CCA7" wp14:editId="09D31D1B">
+          <wp:inline distT="0" distB="0" distL="0" distR="0" wp14:anchorId="1E4DB93A" wp14:editId="26C7A071">
             <wp:extent cx="287301" cy="151486"/>
             <wp:effectExtent l="0" t="0" r="0" b="1270"/>
             <wp:docPr id="2" name="Bild 2"/>
@@ -1403,7 +1396,98 @@
         <w:rPr>
           <w:rFonts w:cs="Times New Roman"/>
         </w:rPr>
-        <w:t xml:space="preserve"> to one of the following digital repositories:</w:t>
+        <w:t xml:space="preserve"> to one of the following digital repositories</w:t>
+      </w:r>
+      <w:r>
+        <w:rPr>
+          <w:rFonts w:cs="Times New Roman"/>
+        </w:rPr>
+        <w:t xml:space="preserve"> (see “</w:t>
+      </w:r>
+      <w:r>
+        <w:rPr>
+          <w:rFonts w:cs="Times New Roman"/>
+        </w:rPr>
+        <w:fldChar w:fldCharType="begin"/>
+      </w:r>
+      <w:r>
+        <w:rPr>
+          <w:rFonts w:cs="Times New Roman"/>
+        </w:rPr>
+        <w:instrText xml:space="preserve"> REF _Ref392426062 \r \h </w:instrText>
+      </w:r>
+      <w:r>
+        <w:rPr>
+          <w:rFonts w:cs="Times New Roman"/>
+        </w:rPr>
+      </w:r>
+      <w:r>
+        <w:rPr>
+          <w:rFonts w:cs="Times New Roman"/>
+        </w:rPr>
+        <w:fldChar w:fldCharType="separate"/>
+      </w:r>
+      <w:r>
+        <w:rPr>
+          <w:rFonts w:cs="Times New Roman"/>
+        </w:rPr>
+        <w:t>5 |</w:t>
+      </w:r>
+      <w:r>
+        <w:rPr>
+          <w:rFonts w:cs="Times New Roman"/>
+        </w:rPr>
+        <w:fldChar w:fldCharType="end"/>
+      </w:r>
+      <w:r>
+        <w:rPr>
+          <w:rFonts w:cs="Times New Roman"/>
+        </w:rPr>
+        <w:t xml:space="preserve"> </w:t>
+      </w:r>
+      <w:r>
+        <w:rPr>
+          <w:rFonts w:cs="Times New Roman"/>
+        </w:rPr>
+        <w:fldChar w:fldCharType="begin"/>
+      </w:r>
+      <w:r>
+        <w:rPr>
+          <w:rFonts w:cs="Times New Roman"/>
+        </w:rPr>
+        <w:instrText xml:space="preserve"> REF _Ref392426062 \h </w:instrText>
+      </w:r>
+      <w:r>
+        <w:rPr>
+          <w:rFonts w:cs="Times New Roman"/>
+        </w:rPr>
+      </w:r>
+      <w:r>
+        <w:rPr>
+          <w:rFonts w:cs="Times New Roman"/>
+        </w:rPr>
+        <w:fldChar w:fldCharType="separate"/>
+      </w:r>
+      <w:r>
+        <w:t>Linking</w:t>
+      </w:r>
+      <w:r>
+        <w:rPr>
+          <w:rFonts w:cs="Times New Roman"/>
+        </w:rPr>
+        <w:fldChar w:fldCharType="end"/>
+      </w:r>
+      <w:r>
+        <w:rPr>
+          <w:rFonts w:cs="Times New Roman"/>
+        </w:rPr>
+        <w:t>”)</w:t>
+      </w:r>
+      <w:r>
+        <w:rPr>
+          <w:rFonts w:cs="Times New Roman"/>
+        </w:rPr>
+        <w:t>:</w:t>
       </w:r>
     </w:p>
     <w:p>
@@ -3346,8 +3430,6 @@
           <w:szCs w:val="26"/>
         </w:rPr>
       </w:pPr>
-      <w:bookmarkStart w:id="0" w:name="_GoBack"/>
-      <w:bookmarkEnd w:id="0"/>
     </w:p>
     <w:p>
       <w:pPr>
@@ -3371,7 +3453,7 @@
           <w:lang w:val="de-DE" w:eastAsia="de-DE"/>
         </w:rPr>
         <w:drawing>
-          <wp:inline distT="0" distB="0" distL="0" distR="0" wp14:anchorId="6D6C8FF5" wp14:editId="11EA98FB">
+          <wp:inline distT="0" distB="0" distL="0" distR="0" wp14:anchorId="5362D5A2" wp14:editId="11AA85BD">
             <wp:extent cx="2858629" cy="3649207"/>
             <wp:effectExtent l="0" t="0" r="12065" b="8890"/>
             <wp:docPr id="12" name="Picture 12" descr="Macintosh HD:private:var:folders:c1:2svhvb3n71l5z3vw4x0trh1r0000gn:T:com.skitch.skitch:DMD2E2EA489-AB89-42BC-BF63-614778DE9CD1:Zotero.jpg"/>
@@ -3468,7 +3550,7 @@
           <w:lang w:val="de-DE" w:eastAsia="de-DE"/>
         </w:rPr>
         <w:drawing>
-          <wp:inline distT="0" distB="0" distL="0" distR="0" wp14:anchorId="67A933A1" wp14:editId="5F266BBA">
+          <wp:inline distT="0" distB="0" distL="0" distR="0" wp14:anchorId="55D96DFD" wp14:editId="115D63F2">
             <wp:extent cx="2933245" cy="4105655"/>
             <wp:effectExtent l="0" t="0" r="0" b="9525"/>
             <wp:docPr id="11" name="Picture 11" descr="Macintosh HD:private:var:folders:c1:2svhvb3n71l5z3vw4x0trh1r0000gn:T:com.skitch.skitch:DMD151A0E67-1995-441B-A375-F89D2E9AF352:Zotero.jpg"/>
@@ -3559,7 +3641,7 @@
           <w:lang w:val="de-DE" w:eastAsia="de-DE"/>
         </w:rPr>
         <w:drawing>
-          <wp:inline distT="0" distB="0" distL="0" distR="0" wp14:anchorId="68A8A0D1" wp14:editId="6ADF1132">
+          <wp:inline distT="0" distB="0" distL="0" distR="0" wp14:anchorId="46CFF702" wp14:editId="3343D521">
             <wp:extent cx="3618933" cy="4059086"/>
             <wp:effectExtent l="0" t="0" r="0" b="5080"/>
             <wp:docPr id="13" name="Bild 13" descr="Macintosh HD:private:var:folders:xq:7fst5k0n487_2n10_lvw5sjjpwxv78:T:com.skitch.skitch:DMD1360BAD4-3E13-4AE6-BD29-AAC470F38897:BiAr_Manual_docx.jpg"/>
@@ -3660,7 +3742,7 @@
           <w:lang w:val="de-DE" w:eastAsia="de-DE"/>
         </w:rPr>
         <w:drawing>
-          <wp:inline distT="0" distB="0" distL="0" distR="0" wp14:anchorId="110E5BBF" wp14:editId="0200B3B0">
+          <wp:inline distT="0" distB="0" distL="0" distR="0" wp14:anchorId="4C541ED1" wp14:editId="522F0ADF">
             <wp:extent cx="2949730" cy="4105655"/>
             <wp:effectExtent l="0" t="0" r="0" b="9525"/>
             <wp:docPr id="10" name="Picture 10" descr="Macintosh HD:private:var:folders:c1:2svhvb3n71l5z3vw4x0trh1r0000gn:T:com.skitch.skitch:DMDA398B675-5F80-42E3-B151-86804C2AA1AB:Zotero.jpg"/>
@@ -3739,7 +3821,7 @@
           <w:lang w:val="de-DE" w:eastAsia="de-DE"/>
         </w:rPr>
         <w:drawing>
-          <wp:inline distT="0" distB="0" distL="0" distR="0" wp14:anchorId="1FF44D15" wp14:editId="03D49490">
+          <wp:inline distT="0" distB="0" distL="0" distR="0" wp14:anchorId="71C0E9C5" wp14:editId="10D525D4">
             <wp:extent cx="3037670" cy="3302580"/>
             <wp:effectExtent l="0" t="0" r="10795" b="0"/>
             <wp:docPr id="5" name="Picture 5" descr="Macintosh HD:private:var:folders:c1:2svhvb3n71l5z3vw4x0trh1r0000gn:T:com.skitch.skitch:DMDD94120FD-E19F-47AC-826D-A3ACFAF36D57:Zotero.jpg"/>
@@ -3846,7 +3928,7 @@
           <w:lang w:val="de-DE" w:eastAsia="de-DE"/>
         </w:rPr>
         <w:drawing>
-          <wp:inline distT="0" distB="0" distL="0" distR="0" wp14:anchorId="38D42474" wp14:editId="7ACFF1B3">
+          <wp:inline distT="0" distB="0" distL="0" distR="0" wp14:anchorId="5C18E1D9" wp14:editId="419D25A3">
             <wp:extent cx="2861484" cy="4105655"/>
             <wp:effectExtent l="0" t="0" r="8890" b="9525"/>
             <wp:docPr id="4" name="Picture 4" descr="Macintosh HD:private:var:folders:c1:2svhvb3n71l5z3vw4x0trh1r0000gn:T:com.skitch.skitch:DMD0A238A7E-53B5-448B-8AC2-72BE20072EC5:Zotero.jpg"/>
@@ -4068,7 +4150,7 @@
           <w:lang w:val="de-DE" w:eastAsia="de-DE"/>
         </w:rPr>
         <w:drawing>
-          <wp:inline distT="0" distB="0" distL="0" distR="0" wp14:anchorId="5C840D95" wp14:editId="514D5CC1">
+          <wp:inline distT="0" distB="0" distL="0" distR="0" wp14:anchorId="44B9B5F5" wp14:editId="23864662">
             <wp:extent cx="5033010" cy="2480945"/>
             <wp:effectExtent l="0" t="0" r="0" b="8255"/>
             <wp:docPr id="7" name="Bild 7" descr="Macintosh HD:private:var:folders:xq:7fst5k0n487_2n10_lvw5sjjpwxv78:T:com.skitch.skitch:DMD35D03EA9-639A-44FC-8CE2-E407CA895ED3:Banners_and_Alerts_und_Zotero.jpg"/>
@@ -7571,43 +7653,1284 @@
         <w:rPr>
           <w:rFonts w:cs="Times New Roman"/>
         </w:rPr>
-        <w:t xml:space="preserve">Once the entry has been checked and is ready for publication, the person checking should move the entry to the “Publish” folder and remove the “Check: ” tag. </w:t>
-      </w:r>
-    </w:p>
-    <w:p>
-      <w:pPr>
-        <w:jc w:val="both"/>
-        <w:rPr>
-          <w:rFonts w:cs="Times New Roman"/>
-        </w:rPr>
-      </w:pPr>
-    </w:p>
-    <w:p>
-      <w:pPr>
-        <w:jc w:val="both"/>
-        <w:rPr>
-          <w:rFonts w:cs="Times New Roman"/>
-        </w:rPr>
-      </w:pPr>
-      <w:r>
-        <w:rPr>
-          <w:rFonts w:cs="Times New Roman"/>
-        </w:rPr>
-        <w:t xml:space="preserve">Items in the “Publish” folder will be reviewed by Prof. </w:t>
+        <w:t>Once the entry has been checked and is ready for publication, the person chec</w:t>
+      </w:r>
+      <w:bookmarkStart w:id="1" w:name="_GoBack"/>
+      <w:bookmarkEnd w:id="1"/>
+      <w:r>
+        <w:rPr>
+          <w:rFonts w:cs="Times New Roman"/>
+        </w:rPr>
+        <w:t xml:space="preserve">king should </w:t>
+      </w:r>
+      <w:r>
+        <w:rPr>
+          <w:rFonts w:cs="Times New Roman"/>
+        </w:rPr>
+        <w:t>add the tag “</w:t>
+      </w:r>
+      <w:proofErr w:type="gramStart"/>
+      <w:r>
+        <w:rPr>
+          <w:rFonts w:cs="Times New Roman"/>
+        </w:rPr>
+        <w:t>!done</w:t>
+      </w:r>
+      <w:proofErr w:type="gramEnd"/>
+      <w:r>
+        <w:rPr>
+          <w:rFonts w:cs="Times New Roman"/>
+        </w:rPr>
+        <w:t>”</w:t>
+      </w:r>
+      <w:r>
+        <w:rPr>
+          <w:rFonts w:cs="Times New Roman"/>
+        </w:rPr>
+        <w:t xml:space="preserve"> and remove the “Check: ” tag. </w:t>
+      </w:r>
+    </w:p>
+    <w:p>
+      <w:pPr>
+        <w:jc w:val="both"/>
+        <w:rPr>
+          <w:rFonts w:cs="Times New Roman"/>
+        </w:rPr>
+      </w:pPr>
+    </w:p>
+    <w:p>
+      <w:pPr>
+        <w:jc w:val="both"/>
+        <w:rPr>
+          <w:rFonts w:cs="Times New Roman"/>
+        </w:rPr>
+      </w:pPr>
+      <w:r>
+        <w:rPr>
+          <w:rFonts w:cs="Times New Roman"/>
+        </w:rPr>
+        <w:t>The editors will move items marked “</w:t>
+      </w:r>
+      <w:proofErr w:type="gramStart"/>
+      <w:r>
+        <w:rPr>
+          <w:rFonts w:cs="Times New Roman"/>
+        </w:rPr>
+        <w:t>!done</w:t>
+      </w:r>
+      <w:proofErr w:type="gramEnd"/>
+      <w:r>
+        <w:rPr>
+          <w:rFonts w:cs="Times New Roman"/>
+        </w:rPr>
+        <w:t xml:space="preserve">” to the </w:t>
+      </w:r>
+      <w:r>
+        <w:rPr>
+          <w:rFonts w:cs="Times New Roman"/>
+        </w:rPr>
+        <w:t xml:space="preserve">“Publish” folder </w:t>
+      </w:r>
+      <w:r>
+        <w:rPr>
+          <w:rFonts w:cs="Times New Roman"/>
+        </w:rPr>
+        <w:t>and review them again before publishing them</w:t>
+      </w:r>
+      <w:r>
+        <w:rPr>
+          <w:rFonts w:cs="Times New Roman"/>
+        </w:rPr>
+        <w:t xml:space="preserve"> to the website.</w:t>
+      </w:r>
+    </w:p>
+    <w:p>
+      <w:pPr>
+        <w:jc w:val="both"/>
+        <w:rPr>
+          <w:rFonts w:cs="Times New Roman"/>
+        </w:rPr>
+      </w:pPr>
+    </w:p>
+    <w:p>
+      <w:pPr>
+        <w:pStyle w:val="berschrift1"/>
+      </w:pPr>
+      <w:bookmarkStart w:id="2" w:name="_Ref392426062"/>
+      <w:r>
+        <w:t>Linking</w:t>
+      </w:r>
+      <w:bookmarkEnd w:id="2"/>
+    </w:p>
+    <w:p>
+      <w:pPr>
+        <w:jc w:val="both"/>
+        <w:rPr>
+          <w:rFonts w:cs="Times New Roman"/>
+        </w:rPr>
+      </w:pPr>
+    </w:p>
+    <w:p>
+      <w:pPr>
+        <w:jc w:val="both"/>
+        <w:rPr>
+          <w:rFonts w:cs="Times New Roman"/>
+        </w:rPr>
+      </w:pPr>
+      <w:r>
+        <w:rPr>
+          <w:rFonts w:cs="Times New Roman"/>
+        </w:rPr>
+        <w:t xml:space="preserve">A crucial part of making research on the Arabic Bible more accessible is providing links and identifiers for items entered in the bibliography, but these links must be ones that are likely to remain accessible in the future. </w:t>
+      </w:r>
+    </w:p>
+    <w:p>
+      <w:pPr>
+        <w:jc w:val="both"/>
+        <w:rPr>
+          <w:rFonts w:cs="Times New Roman"/>
+        </w:rPr>
+      </w:pPr>
+    </w:p>
+    <w:p>
+      <w:pPr>
+        <w:jc w:val="both"/>
+        <w:rPr>
+          <w:rFonts w:cs="Times New Roman"/>
+        </w:rPr>
+      </w:pPr>
+      <w:r>
+        <w:rPr>
+          <w:rFonts w:cs="Times New Roman"/>
+          <w:b/>
+          <w:bCs/>
+        </w:rPr>
+        <w:t>Do include:</w:t>
+      </w:r>
+    </w:p>
+    <w:p>
+      <w:pPr>
+        <w:jc w:val="both"/>
+        <w:rPr>
+          <w:rFonts w:cs="Times New Roman"/>
+        </w:rPr>
+      </w:pPr>
+      <w:r>
+        <w:rPr>
+          <w:rFonts w:cs="Times New Roman"/>
+        </w:rPr>
+        <w:t>Stable links to open-access items, such as in</w:t>
+      </w:r>
+    </w:p>
+    <w:p>
+      <w:pPr>
+        <w:numPr>
+          <w:ilvl w:val="0"/>
+          <w:numId w:val="34"/>
+        </w:numPr>
+        <w:jc w:val="both"/>
+        <w:rPr>
+          <w:rFonts w:cs="Times New Roman"/>
+        </w:rPr>
+      </w:pPr>
+      <w:proofErr w:type="gramStart"/>
+      <w:r>
+        <w:rPr>
+          <w:rFonts w:cs="Times New Roman"/>
+        </w:rPr>
+        <w:t>libraries</w:t>
+      </w:r>
+      <w:proofErr w:type="gramEnd"/>
+      <w:r>
+        <w:rPr>
+          <w:rFonts w:cs="Times New Roman"/>
+        </w:rPr>
+        <w:t xml:space="preserve">, </w:t>
+      </w:r>
+      <w:r>
+        <w:rPr>
+          <w:rFonts w:cs="Times New Roman"/>
+          <w:b/>
+          <w:bCs/>
+        </w:rPr>
+        <w:t>if</w:t>
+      </w:r>
+      <w:r>
+        <w:rPr>
+          <w:rFonts w:cs="Times New Roman"/>
+        </w:rPr>
+        <w:t xml:space="preserve"> no login is required (e.g., </w:t>
+      </w:r>
+      <w:hyperlink r:id="rId30" w:history="1">
+        <w:r>
+          <w:rPr>
+            <w:rStyle w:val="Link"/>
+            <w:rFonts w:cs="Times New Roman"/>
+          </w:rPr>
+          <w:t>digitale-sammlungen.de</w:t>
+        </w:r>
+      </w:hyperlink>
+      <w:r>
+        <w:rPr>
+          <w:rFonts w:cs="Times New Roman"/>
+        </w:rPr>
+        <w:t xml:space="preserve">, </w:t>
+      </w:r>
+      <w:hyperlink r:id="rId31" w:history="1">
+        <w:r>
+          <w:rPr>
+            <w:rStyle w:val="Link"/>
+            <w:rFonts w:cs="Times New Roman"/>
+          </w:rPr>
+          <w:t>gallica.bnf.fr</w:t>
+        </w:r>
+      </w:hyperlink>
+      <w:r>
+        <w:rPr>
+          <w:rFonts w:cs="Times New Roman"/>
+        </w:rPr>
+        <w:t>)  </w:t>
+      </w:r>
+    </w:p>
+    <w:p>
+      <w:pPr>
+        <w:numPr>
+          <w:ilvl w:val="0"/>
+          <w:numId w:val="34"/>
+        </w:numPr>
+        <w:jc w:val="both"/>
+        <w:rPr>
+          <w:rFonts w:cs="Times New Roman"/>
+        </w:rPr>
+      </w:pPr>
+      <w:proofErr w:type="gramStart"/>
+      <w:r>
+        <w:rPr>
+          <w:rFonts w:cs="Times New Roman"/>
+        </w:rPr>
+        <w:t>publisher’s</w:t>
+      </w:r>
+      <w:proofErr w:type="gramEnd"/>
+      <w:r>
+        <w:rPr>
+          <w:rFonts w:cs="Times New Roman"/>
+        </w:rPr>
+        <w:t xml:space="preserve"> collections or online journals, </w:t>
+      </w:r>
+      <w:r>
+        <w:rPr>
+          <w:rFonts w:cs="Times New Roman"/>
+          <w:b/>
+          <w:bCs/>
+        </w:rPr>
+        <w:t xml:space="preserve">if </w:t>
+      </w:r>
+      <w:r>
+        <w:rPr>
+          <w:rFonts w:cs="Times New Roman"/>
+        </w:rPr>
+        <w:t>they show the entire item or a substantial preview without login (such as „Cambridge Open“ titles at </w:t>
+      </w:r>
+      <w:hyperlink r:id="rId32" w:history="1">
+        <w:r>
+          <w:rPr>
+            <w:rStyle w:val="Link"/>
+            <w:rFonts w:cs="Times New Roman"/>
+          </w:rPr>
+          <w:t>cambridge.org/core</w:t>
+        </w:r>
+      </w:hyperlink>
+      <w:r>
+        <w:rPr>
+          <w:rFonts w:cs="Times New Roman"/>
+        </w:rPr>
+        <w:t>)</w:t>
+      </w:r>
+    </w:p>
+    <w:p>
+      <w:pPr>
+        <w:numPr>
+          <w:ilvl w:val="0"/>
+          <w:numId w:val="34"/>
+        </w:numPr>
+        <w:jc w:val="both"/>
+        <w:rPr>
+          <w:rFonts w:cs="Times New Roman"/>
+        </w:rPr>
+      </w:pPr>
+      <w:proofErr w:type="gramStart"/>
+      <w:r>
+        <w:rPr>
+          <w:rFonts w:cs="Times New Roman"/>
+        </w:rPr>
+        <w:t>institutional</w:t>
+      </w:r>
+      <w:proofErr w:type="gramEnd"/>
+      <w:r>
+        <w:rPr>
+          <w:rFonts w:cs="Times New Roman"/>
+        </w:rPr>
+        <w:t xml:space="preserve"> repositories (e.g., </w:t>
+      </w:r>
+      <w:hyperlink r:id="rId33" w:history="1">
+        <w:r>
+          <w:rPr>
+            <w:rStyle w:val="Link"/>
+            <w:rFonts w:cs="Times New Roman"/>
+          </w:rPr>
+          <w:t>https://epub.ub.uni-muenchen.de/</w:t>
+        </w:r>
+      </w:hyperlink>
+      <w:r>
+        <w:rPr>
+          <w:rFonts w:cs="Times New Roman"/>
+        </w:rPr>
+        <w:t>)</w:t>
+      </w:r>
+    </w:p>
+    <w:p>
+      <w:pPr>
+        <w:numPr>
+          <w:ilvl w:val="0"/>
+          <w:numId w:val="34"/>
+        </w:numPr>
+        <w:jc w:val="both"/>
+        <w:rPr>
+          <w:rFonts w:cs="Times New Roman"/>
+        </w:rPr>
+      </w:pPr>
+      <w:proofErr w:type="gramStart"/>
+      <w:r>
+        <w:rPr>
+          <w:rFonts w:cs="Times New Roman"/>
+        </w:rPr>
+        <w:t>subject</w:t>
+      </w:r>
+      <w:proofErr w:type="gramEnd"/>
+      <w:r>
+        <w:rPr>
+          <w:rFonts w:cs="Times New Roman"/>
+        </w:rPr>
+        <w:t xml:space="preserve"> repositories (e.g., </w:t>
+      </w:r>
+      <w:hyperlink r:id="rId34" w:history="1">
+        <w:r>
+          <w:rPr>
+            <w:rStyle w:val="Link"/>
+            <w:rFonts w:cs="Times New Roman"/>
+          </w:rPr>
+          <w:t>http://menadoc.bibliothek.uni-halle.de</w:t>
+        </w:r>
+      </w:hyperlink>
+      <w:r>
+        <w:rPr>
+          <w:rFonts w:cs="Times New Roman"/>
+        </w:rPr>
+        <w:t>)</w:t>
+      </w:r>
+    </w:p>
+    <w:p>
+      <w:pPr>
+        <w:numPr>
+          <w:ilvl w:val="0"/>
+          <w:numId w:val="34"/>
+        </w:numPr>
+        <w:jc w:val="both"/>
+        <w:rPr>
+          <w:rFonts w:cs="Times New Roman"/>
+        </w:rPr>
+      </w:pPr>
+      <w:proofErr w:type="gramStart"/>
+      <w:r>
+        <w:rPr>
+          <w:rFonts w:cs="Times New Roman"/>
+        </w:rPr>
+        <w:t>self</w:t>
+      </w:r>
+      <w:proofErr w:type="gramEnd"/>
+      <w:r>
+        <w:rPr>
+          <w:rFonts w:cs="Times New Roman"/>
+        </w:rPr>
+        <w:t xml:space="preserve">-archive websites, </w:t>
+      </w:r>
+      <w:r>
+        <w:rPr>
+          <w:rFonts w:cs="Times New Roman"/>
+          <w:b/>
+          <w:bCs/>
+        </w:rPr>
+        <w:t>if</w:t>
+      </w:r>
+      <w:r>
+        <w:rPr>
+          <w:rFonts w:cs="Times New Roman"/>
+        </w:rPr>
+        <w:t xml:space="preserve"> the link is to the poster’s own work and is unlikely to change (e.g., </w:t>
+      </w:r>
+      <w:hyperlink r:id="rId35" w:history="1">
+        <w:r>
+          <w:rPr>
+            <w:rStyle w:val="Link"/>
+            <w:rFonts w:cs="Times New Roman"/>
+          </w:rPr>
+          <w:t>hcommons.org</w:t>
+        </w:r>
+      </w:hyperlink>
+      <w:r>
+        <w:rPr>
+          <w:rFonts w:cs="Times New Roman"/>
+        </w:rPr>
+        <w:t>, scholar’s own website)</w:t>
+      </w:r>
+    </w:p>
+    <w:p>
+      <w:pPr>
+        <w:numPr>
+          <w:ilvl w:val="0"/>
+          <w:numId w:val="34"/>
+        </w:numPr>
+        <w:jc w:val="both"/>
+        <w:rPr>
+          <w:rFonts w:cs="Times New Roman"/>
+        </w:rPr>
+      </w:pPr>
+      <w:proofErr w:type="gramStart"/>
+      <w:r>
+        <w:rPr>
+          <w:rFonts w:cs="Times New Roman"/>
+        </w:rPr>
+        <w:t>public</w:t>
+      </w:r>
+      <w:proofErr w:type="gramEnd"/>
+      <w:r>
+        <w:rPr>
+          <w:rFonts w:cs="Times New Roman"/>
+        </w:rPr>
+        <w:t xml:space="preserve"> and commercial digitized collections (e.g., </w:t>
+      </w:r>
+      <w:hyperlink r:id="rId36" w:history="1">
+        <w:r>
+          <w:rPr>
+            <w:rStyle w:val="Link"/>
+            <w:rFonts w:cs="Times New Roman"/>
+          </w:rPr>
+          <w:t>archive.org</w:t>
+        </w:r>
+      </w:hyperlink>
+      <w:r>
+        <w:rPr>
+          <w:rFonts w:cs="Times New Roman"/>
+        </w:rPr>
+        <w:t xml:space="preserve">, </w:t>
+      </w:r>
+      <w:hyperlink r:id="rId37" w:history="1">
+        <w:r>
+          <w:rPr>
+            <w:rStyle w:val="Link"/>
+            <w:rFonts w:cs="Times New Roman"/>
+          </w:rPr>
+          <w:t>books.google.com</w:t>
+        </w:r>
+      </w:hyperlink>
+      <w:r>
+        <w:rPr>
+          <w:rFonts w:cs="Times New Roman"/>
+        </w:rPr>
+        <w:t xml:space="preserve">, </w:t>
+      </w:r>
+      <w:hyperlink r:id="rId38" w:history="1">
+        <w:r>
+          <w:rPr>
+            <w:rStyle w:val="Link"/>
+            <w:rFonts w:cs="Times New Roman"/>
+          </w:rPr>
+          <w:t>hathitrust.org</w:t>
+        </w:r>
+      </w:hyperlink>
+      <w:r>
+        <w:rPr>
+          <w:rFonts w:cs="Times New Roman"/>
+        </w:rPr>
+        <w:t xml:space="preserve">), </w:t>
+      </w:r>
+      <w:r>
+        <w:rPr>
+          <w:rFonts w:cs="Times New Roman"/>
+          <w:b/>
+          <w:bCs/>
+        </w:rPr>
+        <w:t>only if</w:t>
+      </w:r>
+    </w:p>
+    <w:p>
+      <w:pPr>
+        <w:numPr>
+          <w:ilvl w:val="1"/>
+          <w:numId w:val="34"/>
+        </w:numPr>
+        <w:jc w:val="both"/>
+        <w:rPr>
+          <w:rFonts w:cs="Times New Roman"/>
+        </w:rPr>
+      </w:pPr>
+      <w:proofErr w:type="gramStart"/>
+      <w:r>
+        <w:rPr>
+          <w:rFonts w:cs="Times New Roman"/>
+        </w:rPr>
+        <w:t>the</w:t>
+      </w:r>
+      <w:proofErr w:type="gramEnd"/>
+      <w:r>
+        <w:rPr>
+          <w:rFonts w:cs="Times New Roman"/>
+        </w:rPr>
+        <w:t xml:space="preserve"> link is </w:t>
+      </w:r>
+      <w:r>
+        <w:rPr>
+          <w:rFonts w:cs="Times New Roman"/>
+        </w:rPr>
+        <w:t>likely to become inaccessible</w:t>
+      </w:r>
+      <w:r>
+        <w:rPr>
+          <w:rFonts w:cs="Times New Roman"/>
+        </w:rPr>
+        <w:t xml:space="preserve"> (or stop being free)</w:t>
+      </w:r>
+      <w:r>
+        <w:rPr>
+          <w:rFonts w:cs="Times New Roman"/>
+          <w:b/>
+          <w:bCs/>
+        </w:rPr>
+        <w:t> and</w:t>
+      </w:r>
+    </w:p>
+    <w:p>
+      <w:pPr>
+        <w:numPr>
+          <w:ilvl w:val="1"/>
+          <w:numId w:val="34"/>
+        </w:numPr>
+        <w:jc w:val="both"/>
+        <w:rPr>
+          <w:rFonts w:cs="Times New Roman"/>
+        </w:rPr>
+      </w:pPr>
+      <w:proofErr w:type="gramStart"/>
+      <w:r>
+        <w:rPr>
+          <w:rFonts w:cs="Times New Roman"/>
+        </w:rPr>
+        <w:t>the</w:t>
+      </w:r>
+      <w:proofErr w:type="gramEnd"/>
+      <w:r>
+        <w:rPr>
+          <w:rFonts w:cs="Times New Roman"/>
+        </w:rPr>
+        <w:t xml:space="preserve"> full item can be viewed without logging in (e.g., </w:t>
+      </w:r>
+      <w:hyperlink r:id="rId39" w:history="1">
+        <w:r>
+          <w:rPr>
+            <w:rStyle w:val="Link"/>
+            <w:rFonts w:cs="Times New Roman"/>
+          </w:rPr>
+          <w:t>archive.org</w:t>
+        </w:r>
+      </w:hyperlink>
+      <w:r>
+        <w:rPr>
+          <w:rFonts w:cs="Times New Roman"/>
+        </w:rPr>
+        <w:t> and some items at </w:t>
+      </w:r>
+      <w:hyperlink r:id="rId40" w:history="1">
+        <w:r>
+          <w:rPr>
+            <w:rStyle w:val="Link"/>
+            <w:rFonts w:cs="Times New Roman"/>
+          </w:rPr>
+          <w:t>hathitrust.org</w:t>
+        </w:r>
+      </w:hyperlink>
+      <w:r>
+        <w:rPr>
+          <w:rFonts w:cs="Times New Roman"/>
+        </w:rPr>
+        <w:t xml:space="preserve">) </w:t>
+      </w:r>
+      <w:r>
+        <w:rPr>
+          <w:rFonts w:cs="Times New Roman"/>
+          <w:b/>
+          <w:bCs/>
+        </w:rPr>
+        <w:t>or</w:t>
+      </w:r>
+    </w:p>
+    <w:p>
+      <w:pPr>
+        <w:numPr>
+          <w:ilvl w:val="1"/>
+          <w:numId w:val="34"/>
+        </w:numPr>
+        <w:jc w:val="both"/>
+        <w:rPr>
+          <w:rFonts w:cs="Times New Roman"/>
+        </w:rPr>
+      </w:pPr>
+      <w:proofErr w:type="gramStart"/>
+      <w:r>
+        <w:rPr>
+          <w:rFonts w:cs="Times New Roman"/>
+        </w:rPr>
+        <w:t>a</w:t>
+      </w:r>
+      <w:proofErr w:type="gramEnd"/>
+      <w:r>
+        <w:rPr>
+          <w:rFonts w:cs="Times New Roman"/>
+        </w:rPr>
+        <w:t xml:space="preserve"> substantial preview is shown (e.g., </w:t>
+      </w:r>
+      <w:hyperlink r:id="rId41" w:history="1">
+        <w:r>
+          <w:rPr>
+            <w:rStyle w:val="Link"/>
+            <w:rFonts w:cs="Times New Roman"/>
+          </w:rPr>
+          <w:t>books.google.com</w:t>
+        </w:r>
+      </w:hyperlink>
+      <w:r>
+        <w:rPr>
+          <w:rFonts w:cs="Times New Roman"/>
+        </w:rPr>
+        <w:t xml:space="preserve">) </w:t>
+      </w:r>
+      <w:r>
+        <w:rPr>
+          <w:rFonts w:cs="Times New Roman"/>
+          <w:b/>
+          <w:bCs/>
+        </w:rPr>
+        <w:t>or </w:t>
+      </w:r>
+    </w:p>
+    <w:p>
+      <w:pPr>
+        <w:numPr>
+          <w:ilvl w:val="1"/>
+          <w:numId w:val="34"/>
+        </w:numPr>
+        <w:jc w:val="both"/>
+        <w:rPr>
+          <w:rFonts w:cs="Times New Roman"/>
+        </w:rPr>
+      </w:pPr>
+      <w:proofErr w:type="gramStart"/>
+      <w:r>
+        <w:rPr>
+          <w:rFonts w:cs="Times New Roman"/>
+        </w:rPr>
+        <w:t>the</w:t>
+      </w:r>
+      <w:proofErr w:type="gramEnd"/>
+      <w:r>
+        <w:rPr>
+          <w:rFonts w:cs="Times New Roman"/>
+        </w:rPr>
+        <w:t xml:space="preserve"> full item can be viewed with a free user account available to anyone (</w:t>
+      </w:r>
+      <w:hyperlink r:id="rId42" w:history="1">
+        <w:r>
+          <w:rPr>
+            <w:rStyle w:val="Link"/>
+            <w:rFonts w:cs="Times New Roman"/>
+          </w:rPr>
+          <w:t>jstor.org</w:t>
+        </w:r>
+      </w:hyperlink>
+      <w:r>
+        <w:rPr>
+          <w:rFonts w:cs="Times New Roman"/>
+        </w:rPr>
+        <w:t>) </w:t>
+      </w:r>
+    </w:p>
+    <w:p>
+      <w:pPr>
+        <w:jc w:val="both"/>
+        <w:rPr>
+          <w:rFonts w:cs="Times New Roman"/>
+        </w:rPr>
+      </w:pPr>
+    </w:p>
+    <w:p>
+      <w:pPr>
+        <w:jc w:val="both"/>
+        <w:rPr>
+          <w:rFonts w:cs="Times New Roman"/>
+        </w:rPr>
+      </w:pPr>
+      <w:r>
+        <w:rPr>
+          <w:rFonts w:cs="Times New Roman"/>
+          <w:b/>
+          <w:bCs/>
+        </w:rPr>
+        <w:t>Do no</w:t>
+      </w:r>
+      <w:r>
+        <w:rPr>
+          <w:rFonts w:cs="Times New Roman"/>
+          <w:b/>
+          <w:bCs/>
+        </w:rPr>
+        <w:t>t include: </w:t>
+      </w:r>
+    </w:p>
+    <w:p>
+      <w:pPr>
+        <w:jc w:val="both"/>
+        <w:rPr>
+          <w:rFonts w:cs="Times New Roman"/>
+        </w:rPr>
+      </w:pPr>
+      <w:r>
+        <w:rPr>
+          <w:rFonts w:cs="Times New Roman"/>
+        </w:rPr>
+        <w:t>Items with unstable links or which are not open-access, such as </w:t>
+      </w:r>
+    </w:p>
+    <w:p>
+      <w:pPr>
+        <w:numPr>
+          <w:ilvl w:val="0"/>
+          <w:numId w:val="32"/>
+        </w:numPr>
+        <w:jc w:val="both"/>
+        <w:rPr>
+          <w:rFonts w:cs="Times New Roman"/>
+        </w:rPr>
+      </w:pPr>
+      <w:proofErr w:type="gramStart"/>
+      <w:r>
+        <w:rPr>
+          <w:rFonts w:cs="Times New Roman"/>
+        </w:rPr>
+        <w:t>items</w:t>
+      </w:r>
+      <w:proofErr w:type="gramEnd"/>
+      <w:r>
+        <w:rPr>
+          <w:rFonts w:cs="Times New Roman"/>
+        </w:rPr>
+        <w:t xml:space="preserve"> that require an institutional or paid login </w:t>
+      </w:r>
+    </w:p>
+    <w:p>
+      <w:pPr>
+        <w:numPr>
+          <w:ilvl w:val="0"/>
+          <w:numId w:val="32"/>
+        </w:numPr>
+        <w:jc w:val="both"/>
+        <w:rPr>
+          <w:rFonts w:cs="Times New Roman"/>
+        </w:rPr>
+      </w:pPr>
+      <w:proofErr w:type="gramStart"/>
+      <w:r>
+        <w:rPr>
+          <w:rFonts w:cs="Times New Roman"/>
+        </w:rPr>
+        <w:t>items</w:t>
+      </w:r>
+      <w:proofErr w:type="gramEnd"/>
+      <w:r>
+        <w:rPr>
+          <w:rFonts w:cs="Times New Roman"/>
+        </w:rPr>
+        <w:t xml:space="preserve"> whose links can easily change, be removed, or require payment in the future (e.g., </w:t>
+      </w:r>
+      <w:hyperlink r:id="rId43" w:history="1">
+        <w:r>
+          <w:rPr>
+            <w:rStyle w:val="Link"/>
+            <w:rFonts w:cs="Times New Roman"/>
+          </w:rPr>
+          <w:t>academia.edu</w:t>
+        </w:r>
+      </w:hyperlink>
+      <w:r>
+        <w:rPr>
+          <w:rFonts w:cs="Times New Roman"/>
+        </w:rPr>
+        <w:t>)</w:t>
+      </w:r>
+    </w:p>
+    <w:p>
+      <w:pPr>
+        <w:numPr>
+          <w:ilvl w:val="0"/>
+          <w:numId w:val="32"/>
+        </w:numPr>
+        <w:jc w:val="both"/>
+        <w:rPr>
+          <w:rFonts w:cs="Times New Roman"/>
+        </w:rPr>
+      </w:pPr>
+      <w:proofErr w:type="gramStart"/>
+      <w:r>
+        <w:rPr>
+          <w:rFonts w:cs="Times New Roman"/>
+        </w:rPr>
+        <w:t>items</w:t>
+      </w:r>
+      <w:proofErr w:type="gramEnd"/>
+      <w:r>
+        <w:rPr>
+          <w:rFonts w:cs="Times New Roman"/>
+        </w:rPr>
+        <w:t xml:space="preserve"> that have only a one- or two-page preview (e.g., many </w:t>
+      </w:r>
+      <w:hyperlink r:id="rId44" w:history="1">
+        <w:r>
+          <w:rPr>
+            <w:rStyle w:val="Link"/>
+            <w:rFonts w:cs="Times New Roman"/>
+          </w:rPr>
+          <w:t>brillonline.com</w:t>
+        </w:r>
+      </w:hyperlink>
+      <w:r>
+        <w:rPr>
+          <w:rFonts w:cs="Times New Roman"/>
+        </w:rPr>
+        <w:t> items)</w:t>
+      </w:r>
+    </w:p>
+    <w:p>
+      <w:pPr>
+        <w:numPr>
+          <w:ilvl w:val="0"/>
+          <w:numId w:val="32"/>
+        </w:numPr>
+        <w:jc w:val="both"/>
+        <w:rPr>
+          <w:rFonts w:cs="Times New Roman"/>
+        </w:rPr>
+      </w:pPr>
+      <w:proofErr w:type="gramStart"/>
+      <w:r>
+        <w:rPr>
+          <w:rFonts w:cs="Times New Roman"/>
+        </w:rPr>
+        <w:t>items</w:t>
+      </w:r>
+      <w:proofErr w:type="gramEnd"/>
+      <w:r>
+        <w:rPr>
+          <w:rFonts w:cs="Times New Roman"/>
+        </w:rPr>
+        <w:t xml:space="preserve"> whose posting seems to clearly violate copyright (e.g., some newer items at </w:t>
+      </w:r>
+      <w:hyperlink r:id="rId45" w:history="1">
+        <w:r>
+          <w:rPr>
+            <w:rStyle w:val="Link"/>
+            <w:rFonts w:cs="Times New Roman"/>
+          </w:rPr>
+          <w:t>archive.org</w:t>
+        </w:r>
+      </w:hyperlink>
+      <w:r>
+        <w:rPr>
+          <w:rFonts w:cs="Times New Roman"/>
+        </w:rPr>
+        <w:t> which do not have a statement explaining their copyright status)</w:t>
+      </w:r>
+    </w:p>
+    <w:p>
+      <w:pPr>
+        <w:jc w:val="both"/>
+        <w:rPr>
+          <w:rFonts w:cs="Times New Roman"/>
+        </w:rPr>
+      </w:pPr>
+    </w:p>
+    <w:p>
+      <w:pPr>
+        <w:jc w:val="both"/>
+        <w:rPr>
+          <w:rFonts w:cs="Times New Roman"/>
+        </w:rPr>
+      </w:pPr>
+      <w:r>
+        <w:rPr>
+          <w:rFonts w:cs="Times New Roman"/>
+          <w:b/>
+          <w:bCs/>
+        </w:rPr>
+        <w:t>Which link to choose:</w:t>
+      </w:r>
+    </w:p>
+    <w:p>
+      <w:pPr>
+        <w:numPr>
+          <w:ilvl w:val="0"/>
+          <w:numId w:val="33"/>
+        </w:numPr>
+        <w:jc w:val="both"/>
+        <w:rPr>
+          <w:rFonts w:cs="Times New Roman"/>
+        </w:rPr>
+      </w:pPr>
+      <w:r>
+        <w:rPr>
+          <w:rFonts w:cs="Times New Roman"/>
+        </w:rPr>
+        <w:t xml:space="preserve">Try to include the </w:t>
+      </w:r>
+      <w:r>
+        <w:rPr>
+          <w:rFonts w:cs="Times New Roman"/>
+          <w:b/>
+        </w:rPr>
+        <w:t>most stable link available</w:t>
+      </w:r>
+      <w:r>
+        <w:rPr>
+          <w:rFonts w:cs="Times New Roman"/>
+        </w:rPr>
+        <w:t>. This might be listed as a „Permalink,“ „Persistent Link,“ or „Stable URI.“ It might also be listed under a „Share“ feature. Do not simply copy the URL of the search result! </w:t>
+      </w:r>
+    </w:p>
+    <w:p>
+      <w:pPr>
+        <w:numPr>
+          <w:ilvl w:val="0"/>
+          <w:numId w:val="33"/>
+        </w:numPr>
+        <w:jc w:val="both"/>
+        <w:rPr>
+          <w:rFonts w:cs="Times New Roman"/>
+        </w:rPr>
+      </w:pPr>
+      <w:r>
+        <w:rPr>
+          <w:rFonts w:cs="Times New Roman"/>
+          <w:b/>
+        </w:rPr>
+        <w:t>Do not use proxy links</w:t>
+      </w:r>
+      <w:r>
+        <w:rPr>
+          <w:rFonts w:cs="Times New Roman"/>
+        </w:rPr>
+        <w:t>, which you may get by going through your library, such as </w:t>
+      </w:r>
+      <w:hyperlink r:id="rId46" w:history="1">
+        <w:r>
+          <w:rPr>
+            <w:rStyle w:val="Link"/>
+            <w:rFonts w:cs="Times New Roman"/>
+          </w:rPr>
+          <w:t>http://brillonline.com</w:t>
+        </w:r>
+        <w:r>
+          <w:rPr>
+            <w:rStyle w:val="Link"/>
+            <w:rFonts w:cs="Times New Roman"/>
+            <w:b/>
+            <w:bCs/>
+          </w:rPr>
+          <w:t>.emedien.ub.uni-muenchen.de</w:t>
+        </w:r>
+        <w:r>
+          <w:rPr>
+            <w:rStyle w:val="Link"/>
+            <w:rFonts w:cs="Times New Roman"/>
+          </w:rPr>
+          <w:t>/</w:t>
+        </w:r>
+      </w:hyperlink>
+      <w:r>
+        <w:rPr>
+          <w:rFonts w:cs="Times New Roman"/>
+        </w:rPr>
+        <w:t>…. You may have to manually remove the proxy part of the link, such as ".</w:t>
+      </w:r>
+      <w:hyperlink r:id="rId47" w:history="1">
+        <w:proofErr w:type="gramStart"/>
+        <w:r>
+          <w:rPr>
+            <w:rStyle w:val="Link"/>
+            <w:rFonts w:cs="Times New Roman"/>
+          </w:rPr>
+          <w:t>emedien.ub.uni</w:t>
+        </w:r>
+        <w:proofErr w:type="gramEnd"/>
+        <w:r>
+          <w:rPr>
+            <w:rStyle w:val="Link"/>
+            <w:rFonts w:cs="Times New Roman"/>
+          </w:rPr>
+          <w:t>-muenchen.de</w:t>
+        </w:r>
+      </w:hyperlink>
+      <w:r>
+        <w:rPr>
+          <w:rFonts w:cs="Times New Roman"/>
+        </w:rPr>
+        <w:t>“. You can test it to make sure it works by pasting your new link into a different browser where you are not logged into the library. </w:t>
+      </w:r>
+    </w:p>
+    <w:p>
+      <w:pPr>
+        <w:numPr>
+          <w:ilvl w:val="0"/>
+          <w:numId w:val="33"/>
+        </w:numPr>
+        <w:jc w:val="both"/>
+        <w:rPr>
+          <w:rFonts w:cs="Times New Roman"/>
+        </w:rPr>
+      </w:pPr>
+      <w:r>
+        <w:rPr>
+          <w:rFonts w:cs="Times New Roman"/>
+        </w:rPr>
+        <w:t xml:space="preserve">Stable URIs </w:t>
+      </w:r>
+      <w:proofErr w:type="gramStart"/>
+      <w:r>
+        <w:rPr>
+          <w:rFonts w:cs="Times New Roman"/>
+        </w:rPr>
+        <w:t>are</w:t>
+      </w:r>
+      <w:proofErr w:type="gramEnd"/>
+      <w:r>
+        <w:rPr>
+          <w:rFonts w:cs="Times New Roman"/>
+        </w:rPr>
+        <w:t xml:space="preserve"> often in the form of id</w:t>
+      </w:r>
+      <w:r>
+        <w:rPr>
+          <w:rFonts w:cs="Times New Roman"/>
+        </w:rPr>
+        <w:t>entifiers that can be “resolved”</w:t>
+      </w:r>
+      <w:r>
+        <w:rPr>
+          <w:rFonts w:cs="Times New Roman"/>
+        </w:rPr>
+        <w:t xml:space="preserve"> using „resolvers.“ For example, DOIs have a link beginning with </w:t>
+      </w:r>
+      <w:hyperlink r:id="rId48" w:history="1">
+        <w:r>
+          <w:rPr>
+            <w:rStyle w:val="Link"/>
+            <w:rFonts w:cs="Times New Roman"/>
+          </w:rPr>
+          <w:t>doi.org</w:t>
+        </w:r>
+      </w:hyperlink>
+      <w:r>
+        <w:rPr>
+          <w:rFonts w:cs="Times New Roman"/>
+        </w:rPr>
+        <w:t xml:space="preserve">. For URNs, the resolver depends on the site, so an item from the </w:t>
       </w:r>
       <w:proofErr w:type="spellStart"/>
       <w:r>
         <w:rPr>
           <w:rFonts w:cs="Times New Roman"/>
         </w:rPr>
-        <w:t>Vollandt</w:t>
+        <w:t>Bayerische</w:t>
       </w:r>
       <w:proofErr w:type="spellEnd"/>
       <w:r>
         <w:rPr>
           <w:rFonts w:cs="Times New Roman"/>
         </w:rPr>
-        <w:t xml:space="preserve"> and published to the website.</w:t>
+        <w:t xml:space="preserve"> </w:t>
+      </w:r>
+      <w:proofErr w:type="spellStart"/>
+      <w:r>
+        <w:rPr>
+          <w:rFonts w:cs="Times New Roman"/>
+        </w:rPr>
+        <w:t>Staatsbibliothek</w:t>
+      </w:r>
+      <w:proofErr w:type="spellEnd"/>
+      <w:r>
+        <w:rPr>
+          <w:rFonts w:cs="Times New Roman"/>
+        </w:rPr>
+        <w:t xml:space="preserve"> with the U</w:t>
+      </w:r>
+      <w:r>
+        <w:rPr>
+          <w:rFonts w:cs="Times New Roman"/>
+        </w:rPr>
+        <w:t>RN “nbn</w:t>
+      </w:r>
+      <w:proofErr w:type="gramStart"/>
+      <w:r>
+        <w:rPr>
+          <w:rFonts w:cs="Times New Roman"/>
+        </w:rPr>
+        <w:t>:de:bvb:12</w:t>
+      </w:r>
+      <w:proofErr w:type="gramEnd"/>
+      <w:r>
+        <w:rPr>
+          <w:rFonts w:cs="Times New Roman"/>
+        </w:rPr>
+        <w:t>-bsb10141292-2”</w:t>
+      </w:r>
+      <w:r>
+        <w:rPr>
+          <w:rFonts w:cs="Times New Roman"/>
+        </w:rPr>
+        <w:t xml:space="preserve"> has the Permalink </w:t>
+      </w:r>
+      <w:hyperlink r:id="rId49" w:history="1">
+        <w:r>
+          <w:rPr>
+            <w:rStyle w:val="Link"/>
+            <w:rFonts w:cs="Times New Roman"/>
+          </w:rPr>
+          <w:t>http://www.mdz-nbn-resolving.de/urn/resolver.pl?urn=urn:nbn:de:bvb:12-bsb10141292-2</w:t>
+        </w:r>
+      </w:hyperlink>
+      <w:r>
+        <w:rPr>
+          <w:rFonts w:cs="Times New Roman"/>
+        </w:rPr>
+        <w:t xml:space="preserve">. OCLC numbers can be resolved with </w:t>
+      </w:r>
+      <w:hyperlink r:id="rId50" w:history="1">
+        <w:r>
+          <w:rPr>
+            <w:rStyle w:val="Link"/>
+            <w:rFonts w:cs="Times New Roman"/>
+          </w:rPr>
+          <w:t>http://worldcat.org/oclc/</w:t>
+        </w:r>
+      </w:hyperlink>
+      <w:r>
+        <w:rPr>
+          <w:rFonts w:cs="Times New Roman"/>
+        </w:rPr>
+        <w:t xml:space="preserve">. Another popular resolver is </w:t>
+      </w:r>
+      <w:hyperlink r:id="rId51" w:history="1">
+        <w:r>
+          <w:rPr>
+            <w:rStyle w:val="Link"/>
+            <w:rFonts w:cs="Times New Roman"/>
+          </w:rPr>
+          <w:t>handle.net</w:t>
+        </w:r>
+      </w:hyperlink>
+      <w:r>
+        <w:rPr>
+          <w:rFonts w:cs="Times New Roman"/>
+        </w:rPr>
+        <w:t>. </w:t>
+      </w:r>
+    </w:p>
+    <w:p>
+      <w:pPr>
+        <w:numPr>
+          <w:ilvl w:val="0"/>
+          <w:numId w:val="33"/>
+        </w:numPr>
+        <w:jc w:val="both"/>
+        <w:rPr>
+          <w:rFonts w:cs="Times New Roman"/>
+        </w:rPr>
+      </w:pPr>
+      <w:r>
+        <w:rPr>
+          <w:rFonts w:cs="Times New Roman"/>
+        </w:rPr>
+        <w:t xml:space="preserve">If an item is not open-access, but has a standard identifier (such as a DOI or ISBN), include this in the appropriate </w:t>
+      </w:r>
+      <w:proofErr w:type="spellStart"/>
+      <w:r>
+        <w:rPr>
+          <w:rFonts w:cs="Times New Roman"/>
+        </w:rPr>
+        <w:t>Zotero</w:t>
+      </w:r>
+      <w:proofErr w:type="spellEnd"/>
+      <w:r>
+        <w:rPr>
+          <w:rFonts w:cs="Times New Roman"/>
+        </w:rPr>
+        <w:t xml:space="preserve"> field, but do not include a link. This way the link to information about the item will be automatically generated on the bibliography website, but the item will not be listed as </w:t>
+      </w:r>
+      <w:r>
+        <w:rPr>
+          <w:rFonts w:cs="Times New Roman"/>
+        </w:rPr>
+        <w:t>“</w:t>
+      </w:r>
+      <w:r>
+        <w:rPr>
+          <w:rFonts w:cs="Times New Roman"/>
+        </w:rPr>
+        <w:t>Viewable Online.</w:t>
+      </w:r>
+      <w:r>
+        <w:rPr>
+          <w:rFonts w:cs="Times New Roman"/>
+        </w:rPr>
+        <w:t>”</w:t>
+      </w:r>
+      <w:r>
+        <w:rPr>
+          <w:rFonts w:cs="Times New Roman"/>
+        </w:rPr>
+        <w:t xml:space="preserve"> NOTE: As of 5.7.2018, </w:t>
+      </w:r>
+      <w:proofErr w:type="spellStart"/>
+      <w:r>
+        <w:rPr>
+          <w:rFonts w:cs="Times New Roman"/>
+        </w:rPr>
+        <w:t>Zotero</w:t>
+      </w:r>
+      <w:proofErr w:type="spellEnd"/>
+      <w:r>
+        <w:rPr>
+          <w:rFonts w:cs="Times New Roman"/>
+        </w:rPr>
+        <w:t xml:space="preserve"> does not currently have a DOI field for book sections. You can add a note to the item i</w:t>
+      </w:r>
+      <w:r>
+        <w:rPr>
+          <w:rFonts w:cs="Times New Roman"/>
+        </w:rPr>
+        <w:t>nstead, with the format “DOI: …”</w:t>
+      </w:r>
+      <w:r>
+        <w:rPr>
+          <w:rFonts w:cs="Times New Roman"/>
+        </w:rPr>
+        <w:t>.</w:t>
       </w:r>
     </w:p>
     <w:p>
@@ -7684,9 +9007,9 @@
       </w:pPr>
     </w:p>
     <w:sectPr>
-      <w:headerReference w:type="even" r:id="rId30"/>
-      <w:headerReference w:type="default" r:id="rId31"/>
-      <w:headerReference w:type="first" r:id="rId32"/>
+      <w:headerReference w:type="even" r:id="rId52"/>
+      <w:headerReference w:type="default" r:id="rId53"/>
+      <w:headerReference w:type="first" r:id="rId54"/>
       <w:pgSz w:w="11900" w:h="16840"/>
       <w:pgMar w:top="1418" w:right="1985" w:bottom="1134" w:left="1985" w:header="709" w:footer="709" w:gutter="0"/>
       <w:cols w:space="708"/>
@@ -7811,7 +9134,7 @@
         <w:rFonts w:cs="Times New Roman"/>
         <w:noProof/>
       </w:rPr>
-      <w:t>4</w:t>
+      <w:t>13</w:t>
     </w:r>
     <w:r>
       <w:rPr>
@@ -7996,7 +9319,7 @@
         <w:lang w:val="de-DE" w:eastAsia="de-DE"/>
       </w:rPr>
       <w:drawing>
-        <wp:anchor distT="0" distB="0" distL="114300" distR="114300" simplePos="0" relativeHeight="251658240" behindDoc="1" locked="0" layoutInCell="1" allowOverlap="1" wp14:editId="50DEFE93">
+        <wp:anchor distT="0" distB="0" distL="114300" distR="114300" simplePos="0" relativeHeight="251658240" behindDoc="1" locked="0" layoutInCell="1" allowOverlap="1" wp14:anchorId="4632E252" wp14:editId="29213324">
           <wp:simplePos x="0" y="0"/>
           <wp:positionH relativeFrom="page">
             <wp:posOffset>867410</wp:posOffset>
@@ -8127,6 +9450,114 @@
     </w:lvl>
   </w:abstractNum>
   <w:abstractNum w:abstractNumId="1">
+    <w:nsid w:val="00000002"/>
+    <w:multiLevelType w:val="hybridMultilevel"/>
+    <w:tmpl w:val="00000002"/>
+    <w:lvl w:ilvl="0" w:tplc="00000065">
+      <w:start w:val="1"/>
+      <w:numFmt w:val="bullet"/>
+      <w:lvlText w:val="•"/>
+      <w:lvlJc w:val="left"/>
+      <w:pPr>
+        <w:ind w:left="720" w:hanging="360"/>
+      </w:pPr>
+    </w:lvl>
+    <w:lvl w:ilvl="1" w:tplc="FFFFFFFF">
+      <w:numFmt w:val="decimal"/>
+      <w:lvlText w:val=""/>
+      <w:lvlJc w:val="left"/>
+    </w:lvl>
+    <w:lvl w:ilvl="2" w:tplc="FFFFFFFF">
+      <w:numFmt w:val="decimal"/>
+      <w:lvlText w:val=""/>
+      <w:lvlJc w:val="left"/>
+    </w:lvl>
+    <w:lvl w:ilvl="3" w:tplc="FFFFFFFF">
+      <w:numFmt w:val="decimal"/>
+      <w:lvlText w:val=""/>
+      <w:lvlJc w:val="left"/>
+    </w:lvl>
+    <w:lvl w:ilvl="4" w:tplc="FFFFFFFF">
+      <w:numFmt w:val="decimal"/>
+      <w:lvlText w:val=""/>
+      <w:lvlJc w:val="left"/>
+    </w:lvl>
+    <w:lvl w:ilvl="5" w:tplc="FFFFFFFF">
+      <w:numFmt w:val="decimal"/>
+      <w:lvlText w:val=""/>
+      <w:lvlJc w:val="left"/>
+    </w:lvl>
+    <w:lvl w:ilvl="6" w:tplc="FFFFFFFF">
+      <w:numFmt w:val="decimal"/>
+      <w:lvlText w:val=""/>
+      <w:lvlJc w:val="left"/>
+    </w:lvl>
+    <w:lvl w:ilvl="7" w:tplc="FFFFFFFF">
+      <w:numFmt w:val="decimal"/>
+      <w:lvlText w:val=""/>
+      <w:lvlJc w:val="left"/>
+    </w:lvl>
+    <w:lvl w:ilvl="8" w:tplc="FFFFFFFF">
+      <w:numFmt w:val="decimal"/>
+      <w:lvlText w:val=""/>
+      <w:lvlJc w:val="left"/>
+    </w:lvl>
+  </w:abstractNum>
+  <w:abstractNum w:abstractNumId="2">
+    <w:nsid w:val="00000003"/>
+    <w:multiLevelType w:val="hybridMultilevel"/>
+    <w:tmpl w:val="00000003"/>
+    <w:lvl w:ilvl="0" w:tplc="000000C9">
+      <w:start w:val="1"/>
+      <w:numFmt w:val="bullet"/>
+      <w:lvlText w:val="•"/>
+      <w:lvlJc w:val="left"/>
+      <w:pPr>
+        <w:ind w:left="720" w:hanging="360"/>
+      </w:pPr>
+    </w:lvl>
+    <w:lvl w:ilvl="1" w:tplc="FFFFFFFF">
+      <w:numFmt w:val="decimal"/>
+      <w:lvlText w:val=""/>
+      <w:lvlJc w:val="left"/>
+    </w:lvl>
+    <w:lvl w:ilvl="2" w:tplc="FFFFFFFF">
+      <w:numFmt w:val="decimal"/>
+      <w:lvlText w:val=""/>
+      <w:lvlJc w:val="left"/>
+    </w:lvl>
+    <w:lvl w:ilvl="3" w:tplc="FFFFFFFF">
+      <w:numFmt w:val="decimal"/>
+      <w:lvlText w:val=""/>
+      <w:lvlJc w:val="left"/>
+    </w:lvl>
+    <w:lvl w:ilvl="4" w:tplc="FFFFFFFF">
+      <w:numFmt w:val="decimal"/>
+      <w:lvlText w:val=""/>
+      <w:lvlJc w:val="left"/>
+    </w:lvl>
+    <w:lvl w:ilvl="5" w:tplc="FFFFFFFF">
+      <w:numFmt w:val="decimal"/>
+      <w:lvlText w:val=""/>
+      <w:lvlJc w:val="left"/>
+    </w:lvl>
+    <w:lvl w:ilvl="6" w:tplc="FFFFFFFF">
+      <w:numFmt w:val="decimal"/>
+      <w:lvlText w:val=""/>
+      <w:lvlJc w:val="left"/>
+    </w:lvl>
+    <w:lvl w:ilvl="7" w:tplc="FFFFFFFF">
+      <w:numFmt w:val="decimal"/>
+      <w:lvlText w:val=""/>
+      <w:lvlJc w:val="left"/>
+    </w:lvl>
+    <w:lvl w:ilvl="8" w:tplc="FFFFFFFF">
+      <w:numFmt w:val="decimal"/>
+      <w:lvlText w:val=""/>
+      <w:lvlJc w:val="left"/>
+    </w:lvl>
+  </w:abstractNum>
+  <w:abstractNum w:abstractNumId="3">
     <w:nsid w:val="01287EFA"/>
     <w:multiLevelType w:val="multilevel"/>
     <w:tmpl w:val="B73A9F46"/>
@@ -8218,7 +9649,7 @@
       </w:pPr>
     </w:lvl>
   </w:abstractNum>
-  <w:abstractNum w:abstractNumId="2">
+  <w:abstractNum w:abstractNumId="4">
     <w:nsid w:val="015E2EEC"/>
     <w:multiLevelType w:val="multilevel"/>
     <w:tmpl w:val="E63C3B66"/>
@@ -8310,7 +9741,7 @@
       </w:pPr>
     </w:lvl>
   </w:abstractNum>
-  <w:abstractNum w:abstractNumId="3">
+  <w:abstractNum w:abstractNumId="5">
     <w:nsid w:val="05221764"/>
     <w:multiLevelType w:val="multilevel"/>
     <w:tmpl w:val="07F8196C"/>
@@ -8402,7 +9833,7 @@
       </w:pPr>
     </w:lvl>
   </w:abstractNum>
-  <w:abstractNum w:abstractNumId="4">
+  <w:abstractNum w:abstractNumId="6">
     <w:nsid w:val="0C264ED1"/>
     <w:multiLevelType w:val="hybridMultilevel"/>
     <w:tmpl w:val="C05878AC"/>
@@ -8515,7 +9946,7 @@
       </w:rPr>
     </w:lvl>
   </w:abstractNum>
-  <w:abstractNum w:abstractNumId="5">
+  <w:abstractNum w:abstractNumId="7">
     <w:nsid w:val="0D116E13"/>
     <w:multiLevelType w:val="hybridMultilevel"/>
     <w:tmpl w:val="22A67ED6"/>
@@ -8628,7 +10059,7 @@
       </w:rPr>
     </w:lvl>
   </w:abstractNum>
-  <w:abstractNum w:abstractNumId="6">
+  <w:abstractNum w:abstractNumId="8">
     <w:nsid w:val="11D373DF"/>
     <w:multiLevelType w:val="hybridMultilevel"/>
     <w:tmpl w:val="2166AB4C"/>
@@ -8741,7 +10172,7 @@
       </w:rPr>
     </w:lvl>
   </w:abstractNum>
-  <w:abstractNum w:abstractNumId="7">
+  <w:abstractNum w:abstractNumId="9">
     <w:nsid w:val="17002345"/>
     <w:multiLevelType w:val="multilevel"/>
     <w:tmpl w:val="951015E2"/>
@@ -8830,7 +10261,7 @@
       </w:pPr>
     </w:lvl>
   </w:abstractNum>
-  <w:abstractNum w:abstractNumId="8">
+  <w:abstractNum w:abstractNumId="10">
     <w:nsid w:val="17D62A1D"/>
     <w:multiLevelType w:val="multilevel"/>
     <w:tmpl w:val="123CE156"/>
@@ -8922,7 +10353,7 @@
       </w:pPr>
     </w:lvl>
   </w:abstractNum>
-  <w:abstractNum w:abstractNumId="9">
+  <w:abstractNum w:abstractNumId="11">
     <w:nsid w:val="18AB1CE6"/>
     <w:multiLevelType w:val="hybridMultilevel"/>
     <w:tmpl w:val="D368E368"/>
@@ -9035,7 +10466,7 @@
       </w:rPr>
     </w:lvl>
   </w:abstractNum>
-  <w:abstractNum w:abstractNumId="10">
+  <w:abstractNum w:abstractNumId="12">
     <w:nsid w:val="1BDD19EC"/>
     <w:multiLevelType w:val="multilevel"/>
     <w:tmpl w:val="FEF6D1B4"/>
@@ -9124,7 +10555,7 @@
       </w:pPr>
     </w:lvl>
   </w:abstractNum>
-  <w:abstractNum w:abstractNumId="11">
+  <w:abstractNum w:abstractNumId="13">
     <w:nsid w:val="1D3B095D"/>
     <w:multiLevelType w:val="hybridMultilevel"/>
     <w:tmpl w:val="AD82FABA"/>
@@ -9237,7 +10668,7 @@
       </w:rPr>
     </w:lvl>
   </w:abstractNum>
-  <w:abstractNum w:abstractNumId="12">
+  <w:abstractNum w:abstractNumId="14">
     <w:nsid w:val="2CC426D9"/>
     <w:multiLevelType w:val="hybridMultilevel"/>
     <w:tmpl w:val="FA844AF0"/>
@@ -9350,7 +10781,7 @@
       </w:rPr>
     </w:lvl>
   </w:abstractNum>
-  <w:abstractNum w:abstractNumId="13">
+  <w:abstractNum w:abstractNumId="15">
     <w:nsid w:val="2D5E237C"/>
     <w:multiLevelType w:val="hybridMultilevel"/>
     <w:tmpl w:val="FB50DD4C"/>
@@ -9463,7 +10894,7 @@
       </w:rPr>
     </w:lvl>
   </w:abstractNum>
-  <w:abstractNum w:abstractNumId="14">
+  <w:abstractNum w:abstractNumId="16">
     <w:nsid w:val="2D781A38"/>
     <w:multiLevelType w:val="multilevel"/>
     <w:tmpl w:val="6100AAB0"/>
@@ -9582,7 +11013,7 @@
       </w:rPr>
     </w:lvl>
   </w:abstractNum>
-  <w:abstractNum w:abstractNumId="15">
+  <w:abstractNum w:abstractNumId="17">
     <w:nsid w:val="2F0F1013"/>
     <w:multiLevelType w:val="multilevel"/>
     <w:tmpl w:val="A658FA72"/>
@@ -9671,7 +11102,7 @@
       </w:pPr>
     </w:lvl>
   </w:abstractNum>
-  <w:abstractNum w:abstractNumId="16">
+  <w:abstractNum w:abstractNumId="18">
     <w:nsid w:val="30B72140"/>
     <w:multiLevelType w:val="hybridMultilevel"/>
     <w:tmpl w:val="81AC1868"/>
@@ -9784,7 +11215,7 @@
       </w:rPr>
     </w:lvl>
   </w:abstractNum>
-  <w:abstractNum w:abstractNumId="17">
+  <w:abstractNum w:abstractNumId="19">
     <w:nsid w:val="38B126D0"/>
     <w:multiLevelType w:val="multilevel"/>
     <w:tmpl w:val="554A5774"/>
@@ -9903,7 +11334,7 @@
       </w:rPr>
     </w:lvl>
   </w:abstractNum>
-  <w:abstractNum w:abstractNumId="18">
+  <w:abstractNum w:abstractNumId="20">
     <w:nsid w:val="4B827FB0"/>
     <w:multiLevelType w:val="multilevel"/>
     <w:tmpl w:val="95D46F0C"/>
@@ -10031,7 +11462,7 @@
       </w:rPr>
     </w:lvl>
   </w:abstractNum>
-  <w:abstractNum w:abstractNumId="19">
+  <w:abstractNum w:abstractNumId="21">
     <w:nsid w:val="4F5B2C03"/>
     <w:multiLevelType w:val="multilevel"/>
     <w:tmpl w:val="7898D1E0"/>
@@ -10123,7 +11554,7 @@
       </w:pPr>
     </w:lvl>
   </w:abstractNum>
-  <w:abstractNum w:abstractNumId="20">
+  <w:abstractNum w:abstractNumId="22">
     <w:nsid w:val="56BC3B35"/>
     <w:multiLevelType w:val="hybridMultilevel"/>
     <w:tmpl w:val="3EF0FD1C"/>
@@ -10236,7 +11667,7 @@
       </w:rPr>
     </w:lvl>
   </w:abstractNum>
-  <w:abstractNum w:abstractNumId="21">
+  <w:abstractNum w:abstractNumId="23">
     <w:nsid w:val="5A320AB7"/>
     <w:multiLevelType w:val="multilevel"/>
     <w:tmpl w:val="018A6B48"/>
@@ -10355,7 +11786,7 @@
       </w:rPr>
     </w:lvl>
   </w:abstractNum>
-  <w:abstractNum w:abstractNumId="22">
+  <w:abstractNum w:abstractNumId="24">
     <w:nsid w:val="5E40073A"/>
     <w:multiLevelType w:val="multilevel"/>
     <w:tmpl w:val="19CE6EFE"/>
@@ -10444,7 +11875,7 @@
       </w:pPr>
     </w:lvl>
   </w:abstractNum>
-  <w:abstractNum w:abstractNumId="23">
+  <w:abstractNum w:abstractNumId="25">
     <w:nsid w:val="5E8C6E9D"/>
     <w:multiLevelType w:val="hybridMultilevel"/>
     <w:tmpl w:val="A2ECC328"/>
@@ -10557,7 +11988,7 @@
       </w:rPr>
     </w:lvl>
   </w:abstractNum>
-  <w:abstractNum w:abstractNumId="24">
+  <w:abstractNum w:abstractNumId="26">
     <w:nsid w:val="5ED0159C"/>
     <w:multiLevelType w:val="hybridMultilevel"/>
     <w:tmpl w:val="573288A0"/>
@@ -10670,7 +12101,7 @@
       </w:rPr>
     </w:lvl>
   </w:abstractNum>
-  <w:abstractNum w:abstractNumId="25">
+  <w:abstractNum w:abstractNumId="27">
     <w:nsid w:val="63173781"/>
     <w:multiLevelType w:val="multilevel"/>
     <w:tmpl w:val="113C89B0"/>
@@ -10792,7 +12223,7 @@
       </w:rPr>
     </w:lvl>
   </w:abstractNum>
-  <w:abstractNum w:abstractNumId="26">
+  <w:abstractNum w:abstractNumId="28">
     <w:nsid w:val="66CF5909"/>
     <w:multiLevelType w:val="multilevel"/>
     <w:tmpl w:val="B832EAFE"/>
@@ -10884,7 +12315,120 @@
       </w:pPr>
     </w:lvl>
   </w:abstractNum>
-  <w:abstractNum w:abstractNumId="27">
+  <w:abstractNum w:abstractNumId="29">
+    <w:nsid w:val="6A5B6541"/>
+    <w:multiLevelType w:val="hybridMultilevel"/>
+    <w:tmpl w:val="9996B6FC"/>
+    <w:lvl w:ilvl="0" w:tplc="04070001">
+      <w:start w:val="1"/>
+      <w:numFmt w:val="bullet"/>
+      <w:lvlText w:val=""/>
+      <w:lvlJc w:val="left"/>
+      <w:pPr>
+        <w:ind w:left="360" w:hanging="360"/>
+      </w:pPr>
+      <w:rPr>
+        <w:rFonts w:ascii="Symbol" w:hAnsi="Symbol" w:hint="default"/>
+      </w:rPr>
+    </w:lvl>
+    <w:lvl w:ilvl="1" w:tplc="04070003">
+      <w:start w:val="1"/>
+      <w:numFmt w:val="bullet"/>
+      <w:lvlText w:val="o"/>
+      <w:lvlJc w:val="left"/>
+      <w:pPr>
+        <w:ind w:left="1080" w:hanging="360"/>
+      </w:pPr>
+      <w:rPr>
+        <w:rFonts w:ascii="Courier New" w:hAnsi="Courier New" w:hint="default"/>
+      </w:rPr>
+    </w:lvl>
+    <w:lvl w:ilvl="2" w:tplc="04070005" w:tentative="1">
+      <w:start w:val="1"/>
+      <w:numFmt w:val="bullet"/>
+      <w:lvlText w:val=""/>
+      <w:lvlJc w:val="left"/>
+      <w:pPr>
+        <w:ind w:left="1800" w:hanging="360"/>
+      </w:pPr>
+      <w:rPr>
+        <w:rFonts w:ascii="Wingdings" w:hAnsi="Wingdings" w:hint="default"/>
+      </w:rPr>
+    </w:lvl>
+    <w:lvl w:ilvl="3" w:tplc="04070001" w:tentative="1">
+      <w:start w:val="1"/>
+      <w:numFmt w:val="bullet"/>
+      <w:lvlText w:val=""/>
+      <w:lvlJc w:val="left"/>
+      <w:pPr>
+        <w:ind w:left="2520" w:hanging="360"/>
+      </w:pPr>
+      <w:rPr>
+        <w:rFonts w:ascii="Symbol" w:hAnsi="Symbol" w:hint="default"/>
+      </w:rPr>
+    </w:lvl>
+    <w:lvl w:ilvl="4" w:tplc="04070003" w:tentative="1">
+      <w:start w:val="1"/>
+      <w:numFmt w:val="bullet"/>
+      <w:lvlText w:val="o"/>
+      <w:lvlJc w:val="left"/>
+      <w:pPr>
+        <w:ind w:left="3240" w:hanging="360"/>
+      </w:pPr>
+      <w:rPr>
+        <w:rFonts w:ascii="Courier New" w:hAnsi="Courier New" w:hint="default"/>
+      </w:rPr>
+    </w:lvl>
+    <w:lvl w:ilvl="5" w:tplc="04070005" w:tentative="1">
+      <w:start w:val="1"/>
+      <w:numFmt w:val="bullet"/>
+      <w:lvlText w:val=""/>
+      <w:lvlJc w:val="left"/>
+      <w:pPr>
+        <w:ind w:left="3960" w:hanging="360"/>
+      </w:pPr>
+      <w:rPr>
+        <w:rFonts w:ascii="Wingdings" w:hAnsi="Wingdings" w:hint="default"/>
+      </w:rPr>
+    </w:lvl>
+    <w:lvl w:ilvl="6" w:tplc="04070001" w:tentative="1">
+      <w:start w:val="1"/>
+      <w:numFmt w:val="bullet"/>
+      <w:lvlText w:val=""/>
+      <w:lvlJc w:val="left"/>
+      <w:pPr>
+        <w:ind w:left="4680" w:hanging="360"/>
+      </w:pPr>
+      <w:rPr>
+        <w:rFonts w:ascii="Symbol" w:hAnsi="Symbol" w:hint="default"/>
+      </w:rPr>
+    </w:lvl>
+    <w:lvl w:ilvl="7" w:tplc="04070003" w:tentative="1">
+      <w:start w:val="1"/>
+      <w:numFmt w:val="bullet"/>
+      <w:lvlText w:val="o"/>
+      <w:lvlJc w:val="left"/>
+      <w:pPr>
+        <w:ind w:left="5400" w:hanging="360"/>
+      </w:pPr>
+      <w:rPr>
+        <w:rFonts w:ascii="Courier New" w:hAnsi="Courier New" w:hint="default"/>
+      </w:rPr>
+    </w:lvl>
+    <w:lvl w:ilvl="8" w:tplc="04070005" w:tentative="1">
+      <w:start w:val="1"/>
+      <w:numFmt w:val="bullet"/>
+      <w:lvlText w:val=""/>
+      <w:lvlJc w:val="left"/>
+      <w:pPr>
+        <w:ind w:left="6120" w:hanging="360"/>
+      </w:pPr>
+      <w:rPr>
+        <w:rFonts w:ascii="Wingdings" w:hAnsi="Wingdings" w:hint="default"/>
+      </w:rPr>
+    </w:lvl>
+  </w:abstractNum>
+  <w:abstractNum w:abstractNumId="30">
     <w:nsid w:val="6BE20989"/>
     <w:multiLevelType w:val="hybridMultilevel"/>
     <w:tmpl w:val="14DA43D6"/>
@@ -10997,7 +12541,7 @@
       </w:rPr>
     </w:lvl>
   </w:abstractNum>
-  <w:abstractNum w:abstractNumId="28">
+  <w:abstractNum w:abstractNumId="31">
     <w:nsid w:val="723E1798"/>
     <w:multiLevelType w:val="multilevel"/>
     <w:tmpl w:val="89C028F6"/>
@@ -11086,7 +12630,7 @@
       </w:pPr>
     </w:lvl>
   </w:abstractNum>
-  <w:abstractNum w:abstractNumId="29">
+  <w:abstractNum w:abstractNumId="32">
     <w:nsid w:val="7C1B5F0D"/>
     <w:multiLevelType w:val="multilevel"/>
     <w:tmpl w:val="1AB01A98"/>
@@ -11202,7 +12746,7 @@
       </w:rPr>
     </w:lvl>
   </w:abstractNum>
-  <w:abstractNum w:abstractNumId="30">
+  <w:abstractNum w:abstractNumId="33">
     <w:nsid w:val="7E1F4559"/>
     <w:multiLevelType w:val="multilevel"/>
     <w:tmpl w:val="93D26A58"/>
@@ -11325,94 +12869,103 @@
     <w:abstractNumId w:val="0"/>
   </w:num>
   <w:num w:numId="2">
+    <w:abstractNumId w:val="25"/>
+  </w:num>
+  <w:num w:numId="3">
+    <w:abstractNumId w:val="7"/>
+  </w:num>
+  <w:num w:numId="4">
+    <w:abstractNumId w:val="13"/>
+  </w:num>
+  <w:num w:numId="5">
+    <w:abstractNumId w:val="27"/>
+  </w:num>
+  <w:num w:numId="6">
+    <w:abstractNumId w:val="8"/>
+  </w:num>
+  <w:num w:numId="7">
+    <w:abstractNumId w:val="15"/>
+  </w:num>
+  <w:num w:numId="8">
+    <w:abstractNumId w:val="6"/>
+  </w:num>
+  <w:num w:numId="9">
+    <w:abstractNumId w:val="30"/>
+  </w:num>
+  <w:num w:numId="10">
+    <w:abstractNumId w:val="11"/>
+  </w:num>
+  <w:num w:numId="11">
+    <w:abstractNumId w:val="26"/>
+  </w:num>
+  <w:num w:numId="12">
+    <w:abstractNumId w:val="20"/>
+  </w:num>
+  <w:num w:numId="13">
+    <w:abstractNumId w:val="31"/>
+  </w:num>
+  <w:num w:numId="14">
+    <w:abstractNumId w:val="9"/>
+  </w:num>
+  <w:num w:numId="15">
+    <w:abstractNumId w:val="17"/>
+  </w:num>
+  <w:num w:numId="16">
+    <w:abstractNumId w:val="24"/>
+  </w:num>
+  <w:num w:numId="17">
+    <w:abstractNumId w:val="10"/>
+  </w:num>
+  <w:num w:numId="18">
+    <w:abstractNumId w:val="12"/>
+  </w:num>
+  <w:num w:numId="19">
+    <w:abstractNumId w:val="4"/>
+  </w:num>
+  <w:num w:numId="20">
+    <w:abstractNumId w:val="5"/>
+  </w:num>
+  <w:num w:numId="21">
+    <w:abstractNumId w:val="3"/>
+  </w:num>
+  <w:num w:numId="22">
+    <w:abstractNumId w:val="21"/>
+  </w:num>
+  <w:num w:numId="23">
+    <w:abstractNumId w:val="28"/>
+  </w:num>
+  <w:num w:numId="24">
+    <w:abstractNumId w:val="32"/>
+  </w:num>
+  <w:num w:numId="25">
+    <w:abstractNumId w:val="33"/>
+  </w:num>
+  <w:num w:numId="26">
+    <w:abstractNumId w:val="19"/>
+  </w:num>
+  <w:num w:numId="27">
+    <w:abstractNumId w:val="16"/>
+  </w:num>
+  <w:num w:numId="28">
     <w:abstractNumId w:val="23"/>
   </w:num>
-  <w:num w:numId="3">
-    <w:abstractNumId w:val="5"/>
+  <w:num w:numId="29">
+    <w:abstractNumId w:val="14"/>
   </w:num>
-  <w:num w:numId="4">
-    <w:abstractNumId w:val="11"/>
+  <w:num w:numId="30">
+    <w:abstractNumId w:val="22"/>
   </w:num>
-  <w:num w:numId="5">
-    <w:abstractNumId w:val="25"/>
-  </w:num>
-  <w:num w:numId="6">
-    <w:abstractNumId w:val="6"/>
-  </w:num>
-  <w:num w:numId="7">
-    <w:abstractNumId w:val="13"/>
-  </w:num>
-  <w:num w:numId="8">
-    <w:abstractNumId w:val="4"/>
-  </w:num>
-  <w:num w:numId="9">
-    <w:abstractNumId w:val="27"/>
-  </w:num>
-  <w:num w:numId="10">
-    <w:abstractNumId w:val="9"/>
-  </w:num>
-  <w:num w:numId="11">
-    <w:abstractNumId w:val="24"/>
-  </w:num>
-  <w:num w:numId="12">
+  <w:num w:numId="31">
     <w:abstractNumId w:val="18"/>
   </w:num>
-  <w:num w:numId="13">
-    <w:abstractNumId w:val="28"/>
+  <w:num w:numId="32">
+    <w:abstractNumId w:val="1"/>
   </w:num>
-  <w:num w:numId="14">
-    <w:abstractNumId w:val="7"/>
-  </w:num>
-  <w:num w:numId="15">
-    <w:abstractNumId w:val="15"/>
-  </w:num>
-  <w:num w:numId="16">
-    <w:abstractNumId w:val="22"/>
-  </w:num>
-  <w:num w:numId="17">
-    <w:abstractNumId w:val="8"/>
-  </w:num>
-  <w:num w:numId="18">
-    <w:abstractNumId w:val="10"/>
-  </w:num>
-  <w:num w:numId="19">
+  <w:num w:numId="33">
     <w:abstractNumId w:val="2"/>
   </w:num>
-  <w:num w:numId="20">
-    <w:abstractNumId w:val="3"/>
-  </w:num>
-  <w:num w:numId="21">
-    <w:abstractNumId w:val="1"/>
-  </w:num>
-  <w:num w:numId="22">
-    <w:abstractNumId w:val="19"/>
-  </w:num>
-  <w:num w:numId="23">
-    <w:abstractNumId w:val="26"/>
-  </w:num>
-  <w:num w:numId="24">
+  <w:num w:numId="34">
     <w:abstractNumId w:val="29"/>
-  </w:num>
-  <w:num w:numId="25">
-    <w:abstractNumId w:val="30"/>
-  </w:num>
-  <w:num w:numId="26">
-    <w:abstractNumId w:val="17"/>
-  </w:num>
-  <w:num w:numId="27">
-    <w:abstractNumId w:val="14"/>
-  </w:num>
-  <w:num w:numId="28">
-    <w:abstractNumId w:val="21"/>
-  </w:num>
-  <w:num w:numId="29">
-    <w:abstractNumId w:val="12"/>
-  </w:num>
-  <w:num w:numId="30">
-    <w:abstractNumId w:val="20"/>
-  </w:num>
-  <w:num w:numId="31">
-    <w:abstractNumId w:val="16"/>
   </w:num>
 </w:numbering>
 </file>

</xml_diff>